<commit_message>
Agregado descripcion de cada actividad (sin terminar)
</commit_message>
<xml_diff>
--- a/Documentos/PlanificacionV1/PlanificacionV1.docx
+++ b/Documentos/PlanificacionV1/PlanificacionV1.docx
@@ -1070,6 +1070,24 @@
         </w:rPr>
         <w:t>Definir los requerimientos funcionales</w:t>
       </w:r>
+      <w:r>
+        <w:rPr>
+          <w:rFonts w:ascii="Times New Roman" w:hAnsi="Times New Roman" w:cs="Times New Roman"/>
+          <w:sz w:val="24"/>
+          <w:lang w:val="es-VE"/>
+        </w:rPr>
+        <w:t xml:space="preserve">: </w:t>
+      </w:r>
+      <w:r>
+        <w:rPr>
+          <w:rFonts w:ascii="Times New Roman" w:hAnsi="Times New Roman" w:cs="Times New Roman"/>
+          <w:sz w:val="24"/>
+          <w:lang w:val="es-VE"/>
+        </w:rPr>
+        <w:t>Extraer de los procesos de negocio las funcionalidades a ser implementadas.</w:t>
+      </w:r>
+      <w:bookmarkStart w:id="0" w:name="_GoBack"/>
+      <w:bookmarkEnd w:id="0"/>
     </w:p>
     <w:p>
       <w:pPr>
@@ -1110,6 +1128,14 @@
         </w:rPr>
         <w:t xml:space="preserve"> automatizar</w:t>
       </w:r>
+      <w:r>
+        <w:rPr>
+          <w:rFonts w:ascii="Times New Roman" w:hAnsi="Times New Roman" w:cs="Times New Roman"/>
+          <w:sz w:val="24"/>
+          <w:lang w:val="es-VE"/>
+        </w:rPr>
+        <w:t>: De las funcionalidades obtenida filtrar las que se pueden implementar a nivel de software.</w:t>
+      </w:r>
     </w:p>
     <w:p>
       <w:pPr>
@@ -1148,7 +1174,15 @@
           <w:sz w:val="24"/>
           <w:lang w:val="es-VE"/>
         </w:rPr>
-        <w:t>.</w:t>
+        <w:t xml:space="preserve">: </w:t>
+      </w:r>
+      <w:r>
+        <w:rPr>
+          <w:rFonts w:ascii="Times New Roman" w:hAnsi="Times New Roman" w:cs="Times New Roman"/>
+          <w:sz w:val="24"/>
+          <w:lang w:val="es-VE"/>
+        </w:rPr>
+        <w:t>Analizar en base a los requerimientos funcionales, cual seria el manejador mas optimo y el lenguaje de programación mas adecuado para implementar dichos requerimientos.</w:t>
       </w:r>
     </w:p>
     <w:p>
@@ -1180,7 +1214,7 @@
           <w:sz w:val="24"/>
           <w:lang w:val="es-VE"/>
         </w:rPr>
-        <w:t xml:space="preserve"> </w:t>
+        <w:t xml:space="preserve">: Periodo de tiempo necesario para familiarizarse con las herramientas necesarias para el desarrollo del software. </w:t>
       </w:r>
     </w:p>
     <w:p>
@@ -1246,6 +1280,14 @@
         </w:rPr>
         <w:t>odelo E-R</w:t>
       </w:r>
+      <w:r>
+        <w:rPr>
+          <w:rFonts w:ascii="Times New Roman" w:hAnsi="Times New Roman" w:cs="Times New Roman"/>
+          <w:sz w:val="24"/>
+          <w:lang w:val="es-VE"/>
+        </w:rPr>
+        <w:t>: Basado en los requerimientos funcionales, se elabora un modelo que describe la estructura de la base de datos.</w:t>
+      </w:r>
     </w:p>
     <w:p>
       <w:pPr>
@@ -1270,6 +1312,14 @@
         </w:rPr>
         <w:t>Definir validaciones y funcionalidades</w:t>
       </w:r>
+      <w:r>
+        <w:rPr>
+          <w:rFonts w:ascii="Times New Roman" w:hAnsi="Times New Roman" w:cs="Times New Roman"/>
+          <w:sz w:val="24"/>
+          <w:lang w:val="es-VE"/>
+        </w:rPr>
+        <w:t>: Definir funcionalidades que no pueden ser modelados en el E-R.</w:t>
+      </w:r>
     </w:p>
     <w:p>
       <w:pPr>
@@ -1279,7 +1329,6 @@
           <w:numId w:val="3"/>
         </w:numPr>
         <w:spacing w:line="360" w:lineRule="auto"/>
-        <w:jc w:val="both"/>
         <w:rPr>
           <w:rFonts w:ascii="Times New Roman" w:hAnsi="Times New Roman" w:cs="Times New Roman"/>
           <w:sz w:val="24"/>
@@ -1293,6 +1342,30 @@
           <w:lang w:val="es-VE"/>
         </w:rPr>
         <w:t>Diagramar los procesos de negocio a automatizar</w:t>
+      </w:r>
+      <w:r>
+        <w:rPr>
+          <w:rFonts w:ascii="Times New Roman" w:hAnsi="Times New Roman" w:cs="Times New Roman"/>
+          <w:sz w:val="24"/>
+          <w:lang w:val="es-VE"/>
+        </w:rPr>
+        <w:t>:</w:t>
+      </w:r>
+      <w:r>
+        <w:rPr>
+          <w:rFonts w:ascii="Times New Roman" w:hAnsi="Times New Roman" w:cs="Times New Roman"/>
+          <w:sz w:val="24"/>
+          <w:lang w:val="es-VE"/>
+        </w:rPr>
+        <w:t xml:space="preserve"> Realizar diagramas </w:t>
+      </w:r>
+      <w:r>
+        <w:rPr>
+          <w:rFonts w:ascii="Times New Roman" w:hAnsi="Times New Roman" w:cs="Times New Roman"/>
+          <w:sz w:val="24"/>
+          <w:lang w:val="es-VE"/>
+        </w:rPr>
+        <w:t>que definan la lógica y los procesos necesarios definir funcionalidades no definidas por el E-R.</w:t>
       </w:r>
     </w:p>
     <w:p>
@@ -1318,6 +1391,14 @@
         </w:rPr>
         <w:t>Realizar el modelo lógico</w:t>
       </w:r>
+      <w:r>
+        <w:rPr>
+          <w:rFonts w:ascii="Times New Roman" w:hAnsi="Times New Roman" w:cs="Times New Roman"/>
+          <w:sz w:val="24"/>
+          <w:lang w:val="es-VE"/>
+        </w:rPr>
+        <w:t>: Basado en el modelo E-R, se realiza un modelo mas riguroso y enfocado a la implementación de la base de datos.</w:t>
+      </w:r>
     </w:p>
     <w:p>
       <w:pPr>
@@ -1342,6 +1423,14 @@
         </w:rPr>
         <w:t>Elegir el estándar de usabilidad</w:t>
       </w:r>
+      <w:r>
+        <w:rPr>
+          <w:rFonts w:ascii="Times New Roman" w:hAnsi="Times New Roman" w:cs="Times New Roman"/>
+          <w:sz w:val="24"/>
+          <w:lang w:val="es-VE"/>
+        </w:rPr>
+        <w:t>: Elegir un estándar de usabilidad que garantice la integridad de la ampliación y la comunicación efectiva del usuario.</w:t>
+      </w:r>
     </w:p>
     <w:p>
       <w:pPr>
@@ -1398,6 +1487,14 @@
         </w:rPr>
         <w:t>Implementar la base de datos</w:t>
       </w:r>
+      <w:r>
+        <w:rPr>
+          <w:rFonts w:ascii="Times New Roman" w:hAnsi="Times New Roman" w:cs="Times New Roman"/>
+          <w:sz w:val="24"/>
+          <w:lang w:val="es-VE"/>
+        </w:rPr>
+        <w:t>: Basado en el modelo lógico se generan las tablas y relaciones.</w:t>
+      </w:r>
     </w:p>
     <w:p>
       <w:pPr>
@@ -1420,7 +1517,16 @@
           <w:sz w:val="24"/>
           <w:lang w:val="es-VE"/>
         </w:rPr>
+        <w:lastRenderedPageBreak/>
         <w:t>Insertar información en la base de datos</w:t>
+      </w:r>
+      <w:r>
+        <w:rPr>
+          <w:rFonts w:ascii="Times New Roman" w:hAnsi="Times New Roman" w:cs="Times New Roman"/>
+          <w:sz w:val="24"/>
+          <w:lang w:val="es-VE"/>
+        </w:rPr>
+        <w:t>: Mediante código SQL se inserta información en la tabla de la base de datos.</w:t>
       </w:r>
     </w:p>
     <w:p>
@@ -1444,7 +1550,23 @@
           <w:sz w:val="24"/>
           <w:lang w:val="es-VE"/>
         </w:rPr>
-        <w:t>Implementar los módulos de mantenimiento de la información</w:t>
+        <w:t>Diseñar las interfaces de usuario</w:t>
+      </w:r>
+      <w:r>
+        <w:rPr>
+          <w:rFonts w:ascii="Times New Roman" w:hAnsi="Times New Roman" w:cs="Times New Roman"/>
+          <w:sz w:val="24"/>
+          <w:lang w:val="es-VE"/>
+        </w:rPr>
+        <w:t xml:space="preserve">: </w:t>
+      </w:r>
+      <w:r>
+        <w:rPr>
+          <w:rFonts w:ascii="Times New Roman" w:hAnsi="Times New Roman" w:cs="Times New Roman"/>
+          <w:sz w:val="24"/>
+          <w:lang w:val="es-VE"/>
+        </w:rPr>
+        <w:t>Usando los recursos técnicos se implementa la interfaz en base a los reportes necesarios y los procesos de negocio</w:t>
       </w:r>
     </w:p>
     <w:p>
@@ -1468,15 +1590,15 @@
           <w:sz w:val="24"/>
           <w:lang w:val="es-VE"/>
         </w:rPr>
-        <w:t>I</w:t>
-      </w:r>
-      <w:r>
-        <w:rPr>
-          <w:rFonts w:ascii="Times New Roman" w:hAnsi="Times New Roman" w:cs="Times New Roman"/>
-          <w:sz w:val="24"/>
-          <w:lang w:val="es-VE"/>
-        </w:rPr>
-        <w:t>mplementar los módulos de la automatización del proceso de negocio</w:t>
+        <w:t>Implementar los módulos de mantenimiento de la información</w:t>
+      </w:r>
+      <w:r>
+        <w:rPr>
+          <w:rFonts w:ascii="Times New Roman" w:hAnsi="Times New Roman" w:cs="Times New Roman"/>
+          <w:sz w:val="24"/>
+          <w:lang w:val="es-VE"/>
+        </w:rPr>
+        <w:t>: Crear CRUD por cada tabla, asegundo que funcionan con sus validaciones respectivas.</w:t>
       </w:r>
     </w:p>
     <w:p>
@@ -1500,7 +1622,31 @@
           <w:sz w:val="24"/>
           <w:lang w:val="es-VE"/>
         </w:rPr>
-        <w:t>Implementación de los reportes</w:t>
+        <w:t>I</w:t>
+      </w:r>
+      <w:r>
+        <w:rPr>
+          <w:rFonts w:ascii="Times New Roman" w:hAnsi="Times New Roman" w:cs="Times New Roman"/>
+          <w:sz w:val="24"/>
+          <w:lang w:val="es-VE"/>
+        </w:rPr>
+        <w:t>mplementar los módulos de la automatización del proceso de negocio</w:t>
+      </w:r>
+      <w:r>
+        <w:rPr>
+          <w:rFonts w:ascii="Times New Roman" w:hAnsi="Times New Roman" w:cs="Times New Roman"/>
+          <w:sz w:val="24"/>
+          <w:lang w:val="es-VE"/>
+        </w:rPr>
+        <w:t xml:space="preserve">: </w:t>
+      </w:r>
+      <w:r>
+        <w:rPr>
+          <w:rFonts w:ascii="Times New Roman" w:hAnsi="Times New Roman" w:cs="Times New Roman"/>
+          <w:sz w:val="24"/>
+          <w:lang w:val="es-VE"/>
+        </w:rPr>
+        <w:t>Basado en los procesos de negocio, se crean los módulos necesarios.</w:t>
       </w:r>
     </w:p>
     <w:p>
@@ -1524,7 +1670,15 @@
           <w:sz w:val="24"/>
           <w:lang w:val="es-VE"/>
         </w:rPr>
-        <w:t>Diseñar las interfaces de usuario</w:t>
+        <w:t>Implementación de los reportes</w:t>
+      </w:r>
+      <w:r>
+        <w:rPr>
+          <w:rFonts w:ascii="Times New Roman" w:hAnsi="Times New Roman" w:cs="Times New Roman"/>
+          <w:sz w:val="24"/>
+          <w:lang w:val="es-VE"/>
+        </w:rPr>
+        <w:t>: Basado en procesos de negocio, se realizan las consultas necesarias a la base de datos y se muestran en la interfaz.</w:t>
       </w:r>
     </w:p>
     <w:p>
@@ -1598,16 +1752,7 @@
           <w:szCs w:val="24"/>
           <w:lang w:val="es-VE"/>
         </w:rPr>
-        <w:t>esarrollo de una web transaccional enfocada en la venta de instrumentos musicales r</w:t>
-      </w:r>
-      <w:r>
-        <w:rPr>
-          <w:rFonts w:ascii="Times New Roman" w:eastAsia="Times New Roman" w:hAnsi="Times New Roman" w:cs="Times New Roman"/>
-          <w:sz w:val="24"/>
-          <w:szCs w:val="24"/>
-          <w:lang w:val="es-VE"/>
-        </w:rPr>
-        <w:t xml:space="preserve">ecuperado de </w:t>
+        <w:t xml:space="preserve">esarrollo de una web transaccional enfocada en la venta de instrumentos musicales recuperado de </w:t>
       </w:r>
       <w:hyperlink r:id="rId5" w:history="1">
         <w:r>
@@ -1618,8 +1763,6 @@
           <w:t>http://opac.pucv.cl/pucv_txt/txt-7000/UCE7206_01.pdf</w:t>
         </w:r>
       </w:hyperlink>
-      <w:bookmarkStart w:id="0" w:name="_GoBack"/>
-      <w:bookmarkEnd w:id="0"/>
     </w:p>
     <w:p>
       <w:pPr>
@@ -2275,15 +2418,6 @@
   </w:num>
   <w:num w:numId="4">
     <w:abstractNumId w:val="0"/>
-    <w:lvlOverride w:ilvl="0"/>
-    <w:lvlOverride w:ilvl="1"/>
-    <w:lvlOverride w:ilvl="2"/>
-    <w:lvlOverride w:ilvl="3"/>
-    <w:lvlOverride w:ilvl="4"/>
-    <w:lvlOverride w:ilvl="5"/>
-    <w:lvlOverride w:ilvl="6"/>
-    <w:lvlOverride w:ilvl="7"/>
-    <w:lvlOverride w:ilvl="8"/>
   </w:num>
   <w:num w:numId="5">
     <w:abstractNumId w:val="3"/>

</xml_diff>

<commit_message>
PlanificacionV1 lista para enviar
</commit_message>
<xml_diff>
--- a/Documentos/PlanificacionV1/PlanificacionV1.docx
+++ b/Documentos/PlanificacionV1/PlanificacionV1.docx
@@ -395,6 +395,7 @@
         <w:rPr>
           <w:rFonts w:ascii="Times New Roman" w:hAnsi="Times New Roman" w:cs="Times New Roman"/>
           <w:sz w:val="24"/>
+          <w:u w:val="single"/>
           <w:lang w:val="es-VE"/>
         </w:rPr>
       </w:pPr>
@@ -414,36 +415,17 @@
         </w:rPr>
         <w:t>.</w:t>
       </w:r>
-    </w:p>
-    <w:p>
-      <w:pPr>
-        <w:jc w:val="center"/>
+      <w:r>
         <w:rPr>
           <w:rFonts w:ascii="Times New Roman" w:hAnsi="Times New Roman" w:cs="Times New Roman"/>
           <w:b/>
           <w:sz w:val="28"/>
           <w:lang w:val="es-VE"/>
         </w:rPr>
-      </w:pPr>
-      <w:r>
-        <w:rPr>
-          <w:rFonts w:ascii="Times New Roman" w:hAnsi="Times New Roman" w:cs="Times New Roman"/>
-          <w:b/>
-          <w:sz w:val="28"/>
-          <w:lang w:val="es-VE"/>
-        </w:rPr>
-        <w:lastRenderedPageBreak/>
-        <w:t>ÍNDICE</w:t>
-      </w:r>
-      <w:r>
-        <w:rPr>
-          <w:rFonts w:ascii="Times New Roman" w:hAnsi="Times New Roman" w:cs="Times New Roman"/>
-          <w:b/>
-          <w:sz w:val="28"/>
-          <w:lang w:val="es-VE"/>
-        </w:rPr>
         <w:br w:type="page"/>
       </w:r>
+      <w:bookmarkStart w:id="0" w:name="_GoBack"/>
+      <w:bookmarkEnd w:id="0"/>
     </w:p>
     <w:p>
       <w:pPr>
@@ -1046,6 +1028,14 @@
         </w:rPr>
         <w:t>Definición del Proyecto</w:t>
       </w:r>
+      <w:r>
+        <w:rPr>
+          <w:rFonts w:ascii="Times New Roman" w:hAnsi="Times New Roman" w:cs="Times New Roman"/>
+          <w:sz w:val="24"/>
+          <w:lang w:val="es-VE"/>
+        </w:rPr>
+        <w:t xml:space="preserve"> (Lo realizaremos en conjunto)</w:t>
+      </w:r>
     </w:p>
     <w:p>
       <w:pPr>
@@ -1086,8 +1076,6 @@
         </w:rPr>
         <w:t>Extraer de los procesos de negocio las funcionalidades a ser implementadas.</w:t>
       </w:r>
-      <w:bookmarkStart w:id="0" w:name="_GoBack"/>
-      <w:bookmarkEnd w:id="0"/>
     </w:p>
     <w:p>
       <w:pPr>
@@ -1240,6 +1228,22 @@
         </w:rPr>
         <w:t>Diseño del Proyecto</w:t>
       </w:r>
+      <w:r>
+        <w:rPr>
+          <w:rFonts w:ascii="Times New Roman" w:hAnsi="Times New Roman" w:cs="Times New Roman"/>
+          <w:sz w:val="24"/>
+          <w:lang w:val="es-VE"/>
+        </w:rPr>
+        <w:t xml:space="preserve"> </w:t>
+      </w:r>
+      <w:r>
+        <w:rPr>
+          <w:rFonts w:ascii="Times New Roman" w:hAnsi="Times New Roman" w:cs="Times New Roman"/>
+          <w:sz w:val="24"/>
+          <w:lang w:val="es-VE"/>
+        </w:rPr>
+        <w:t>(Lo realizaremos en conjunto)</w:t>
+      </w:r>
     </w:p>
     <w:p>
       <w:pPr>
@@ -1434,6 +1438,23 @@
     </w:p>
     <w:p>
       <w:pPr>
+        <w:rPr>
+          <w:rFonts w:ascii="Times New Roman" w:hAnsi="Times New Roman" w:cs="Times New Roman"/>
+          <w:sz w:val="24"/>
+          <w:lang w:val="es-VE"/>
+        </w:rPr>
+      </w:pPr>
+      <w:r>
+        <w:rPr>
+          <w:rFonts w:ascii="Times New Roman" w:hAnsi="Times New Roman" w:cs="Times New Roman"/>
+          <w:sz w:val="24"/>
+          <w:lang w:val="es-VE"/>
+        </w:rPr>
+        <w:br w:type="page"/>
+      </w:r>
+    </w:p>
+    <w:p>
+      <w:pPr>
         <w:pStyle w:val="Prrafodelista"/>
         <w:numPr>
           <w:ilvl w:val="0"/>
@@ -1453,6 +1474,7 @@
           <w:sz w:val="24"/>
           <w:lang w:val="es-VE"/>
         </w:rPr>
+        <w:lastRenderedPageBreak/>
         <w:t>Implementación</w:t>
       </w:r>
       <w:r>
@@ -1493,6 +1515,38 @@
           <w:sz w:val="24"/>
           <w:lang w:val="es-VE"/>
         </w:rPr>
+        <w:t xml:space="preserve"> </w:t>
+      </w:r>
+      <w:r>
+        <w:rPr>
+          <w:rFonts w:ascii="Times New Roman" w:hAnsi="Times New Roman" w:cs="Times New Roman"/>
+          <w:sz w:val="24"/>
+          <w:lang w:val="es-VE"/>
+        </w:rPr>
+        <w:t>(</w:t>
+      </w:r>
+      <w:r>
+        <w:rPr>
+          <w:rFonts w:ascii="Times New Roman" w:hAnsi="Times New Roman" w:cs="Times New Roman"/>
+          <w:sz w:val="24"/>
+          <w:lang w:val="es-VE"/>
+        </w:rPr>
+        <w:t xml:space="preserve">Lo realizara </w:t>
+      </w:r>
+      <w:r>
+        <w:rPr>
+          <w:rFonts w:ascii="Times New Roman" w:hAnsi="Times New Roman" w:cs="Times New Roman"/>
+          <w:sz w:val="24"/>
+          <w:lang w:val="es-VE"/>
+        </w:rPr>
+        <w:t>Javier Flores)</w:t>
+      </w:r>
+      <w:r>
+        <w:rPr>
+          <w:rFonts w:ascii="Times New Roman" w:hAnsi="Times New Roman" w:cs="Times New Roman"/>
+          <w:sz w:val="24"/>
+          <w:lang w:val="es-VE"/>
+        </w:rPr>
         <w:t>: Basado en el modelo lógico se generan las tablas y relaciones.</w:t>
       </w:r>
     </w:p>
@@ -1517,8 +1571,23 @@
           <w:sz w:val="24"/>
           <w:lang w:val="es-VE"/>
         </w:rPr>
-        <w:lastRenderedPageBreak/>
         <w:t>Insertar información en la base de datos</w:t>
+      </w:r>
+      <w:r>
+        <w:rPr>
+          <w:rFonts w:ascii="Times New Roman" w:hAnsi="Times New Roman" w:cs="Times New Roman"/>
+          <w:sz w:val="24"/>
+          <w:lang w:val="es-VE"/>
+        </w:rPr>
+        <w:t xml:space="preserve"> </w:t>
+      </w:r>
+      <w:r>
+        <w:rPr>
+          <w:rFonts w:ascii="Times New Roman" w:hAnsi="Times New Roman" w:cs="Times New Roman"/>
+          <w:sz w:val="24"/>
+          <w:lang w:val="es-VE"/>
+        </w:rPr>
+        <w:t>(Javier Flores)</w:t>
       </w:r>
       <w:r>
         <w:rPr>
@@ -1558,6 +1627,48 @@
           <w:sz w:val="24"/>
           <w:lang w:val="es-VE"/>
         </w:rPr>
+        <w:t xml:space="preserve"> </w:t>
+      </w:r>
+      <w:r>
+        <w:rPr>
+          <w:rFonts w:ascii="Times New Roman" w:hAnsi="Times New Roman" w:cs="Times New Roman"/>
+          <w:sz w:val="24"/>
+          <w:lang w:val="es-VE"/>
+        </w:rPr>
+        <w:t>(</w:t>
+      </w:r>
+      <w:r>
+        <w:rPr>
+          <w:rFonts w:ascii="Times New Roman" w:hAnsi="Times New Roman" w:cs="Times New Roman"/>
+          <w:sz w:val="24"/>
+          <w:lang w:val="es-VE"/>
+        </w:rPr>
+        <w:t xml:space="preserve">Lo realizara </w:t>
+      </w:r>
+      <w:proofErr w:type="spellStart"/>
+      <w:r>
+        <w:rPr>
+          <w:rFonts w:ascii="Times New Roman" w:hAnsi="Times New Roman" w:cs="Times New Roman"/>
+          <w:sz w:val="24"/>
+          <w:lang w:val="es-VE"/>
+        </w:rPr>
+        <w:t>Giancarlos</w:t>
+      </w:r>
+      <w:proofErr w:type="spellEnd"/>
+      <w:r>
+        <w:rPr>
+          <w:rFonts w:ascii="Times New Roman" w:hAnsi="Times New Roman" w:cs="Times New Roman"/>
+          <w:sz w:val="24"/>
+          <w:lang w:val="es-VE"/>
+        </w:rPr>
+        <w:t>)</w:t>
+      </w:r>
+      <w:r>
+        <w:rPr>
+          <w:rFonts w:ascii="Times New Roman" w:hAnsi="Times New Roman" w:cs="Times New Roman"/>
+          <w:sz w:val="24"/>
+          <w:lang w:val="es-VE"/>
+        </w:rPr>
         <w:t xml:space="preserve">: </w:t>
       </w:r>
       <w:r>
@@ -1598,6 +1709,38 @@
           <w:sz w:val="24"/>
           <w:lang w:val="es-VE"/>
         </w:rPr>
+        <w:t xml:space="preserve"> </w:t>
+      </w:r>
+      <w:r>
+        <w:rPr>
+          <w:rFonts w:ascii="Times New Roman" w:hAnsi="Times New Roman" w:cs="Times New Roman"/>
+          <w:sz w:val="24"/>
+          <w:lang w:val="es-VE"/>
+        </w:rPr>
+        <w:t>(</w:t>
+      </w:r>
+      <w:r>
+        <w:rPr>
+          <w:rFonts w:ascii="Times New Roman" w:hAnsi="Times New Roman" w:cs="Times New Roman"/>
+          <w:sz w:val="24"/>
+          <w:lang w:val="es-VE"/>
+        </w:rPr>
+        <w:t xml:space="preserve">Lo realizara </w:t>
+      </w:r>
+      <w:r>
+        <w:rPr>
+          <w:rFonts w:ascii="Times New Roman" w:hAnsi="Times New Roman" w:cs="Times New Roman"/>
+          <w:sz w:val="24"/>
+          <w:lang w:val="es-VE"/>
+        </w:rPr>
+        <w:t>Ezequiel)</w:t>
+      </w:r>
+      <w:r>
+        <w:rPr>
+          <w:rFonts w:ascii="Times New Roman" w:hAnsi="Times New Roman" w:cs="Times New Roman"/>
+          <w:sz w:val="24"/>
+          <w:lang w:val="es-VE"/>
+        </w:rPr>
         <w:t>: Crear CRUD por cada tabla, asegundo que funcionan con sus validaciones respectivas.</w:t>
       </w:r>
     </w:p>
@@ -1638,6 +1781,48 @@
           <w:sz w:val="24"/>
           <w:lang w:val="es-VE"/>
         </w:rPr>
+        <w:t xml:space="preserve"> </w:t>
+      </w:r>
+      <w:r>
+        <w:rPr>
+          <w:rFonts w:ascii="Times New Roman" w:hAnsi="Times New Roman" w:cs="Times New Roman"/>
+          <w:sz w:val="24"/>
+          <w:lang w:val="es-VE"/>
+        </w:rPr>
+        <w:t>(</w:t>
+      </w:r>
+      <w:r>
+        <w:rPr>
+          <w:rFonts w:ascii="Times New Roman" w:hAnsi="Times New Roman" w:cs="Times New Roman"/>
+          <w:sz w:val="24"/>
+          <w:lang w:val="es-VE"/>
+        </w:rPr>
+        <w:t xml:space="preserve">Lo realizara </w:t>
+      </w:r>
+      <w:proofErr w:type="spellStart"/>
+      <w:r>
+        <w:rPr>
+          <w:rFonts w:ascii="Times New Roman" w:hAnsi="Times New Roman" w:cs="Times New Roman"/>
+          <w:sz w:val="24"/>
+          <w:lang w:val="es-VE"/>
+        </w:rPr>
+        <w:t>Giancarlos</w:t>
+      </w:r>
+      <w:proofErr w:type="spellEnd"/>
+      <w:r>
+        <w:rPr>
+          <w:rFonts w:ascii="Times New Roman" w:hAnsi="Times New Roman" w:cs="Times New Roman"/>
+          <w:sz w:val="24"/>
+          <w:lang w:val="es-VE"/>
+        </w:rPr>
+        <w:t xml:space="preserve"> y Ezequiel)</w:t>
+      </w:r>
+      <w:r>
+        <w:rPr>
+          <w:rFonts w:ascii="Times New Roman" w:hAnsi="Times New Roman" w:cs="Times New Roman"/>
+          <w:sz w:val="24"/>
+          <w:lang w:val="es-VE"/>
+        </w:rPr>
         <w:t xml:space="preserve">: </w:t>
       </w:r>
       <w:r>
@@ -1678,17 +1863,24 @@
           <w:sz w:val="24"/>
           <w:lang w:val="es-VE"/>
         </w:rPr>
+        <w:t xml:space="preserve"> </w:t>
+      </w:r>
+      <w:r>
+        <w:rPr>
+          <w:rFonts w:ascii="Times New Roman" w:hAnsi="Times New Roman" w:cs="Times New Roman"/>
+          <w:sz w:val="24"/>
+          <w:lang w:val="es-VE"/>
+        </w:rPr>
+        <w:t>(Lo realizaremos en conjunto)</w:t>
+      </w:r>
+      <w:r>
+        <w:rPr>
+          <w:rFonts w:ascii="Times New Roman" w:hAnsi="Times New Roman" w:cs="Times New Roman"/>
+          <w:sz w:val="24"/>
+          <w:lang w:val="es-VE"/>
+        </w:rPr>
         <w:t>: Basado en procesos de negocio, se realizan las consultas necesarias a la base de datos y se muestran en la interfaz.</w:t>
       </w:r>
-    </w:p>
-    <w:p>
-      <w:pPr>
-        <w:rPr>
-          <w:rFonts w:ascii="Times New Roman" w:hAnsi="Times New Roman" w:cs="Times New Roman"/>
-          <w:sz w:val="24"/>
-          <w:lang w:val="es-VE"/>
-        </w:rPr>
-      </w:pPr>
       <w:r>
         <w:rPr>
           <w:rFonts w:ascii="Times New Roman" w:hAnsi="Times New Roman" w:cs="Times New Roman"/>
@@ -1725,47 +1917,8 @@
         <w:pStyle w:val="Prrafodelista"/>
         <w:numPr>
           <w:ilvl w:val="0"/>
-          <w:numId w:val="5"/>
+          <w:numId w:val="6"/>
         </w:numPr>
-        <w:spacing w:line="480" w:lineRule="auto"/>
-        <w:jc w:val="both"/>
-        <w:rPr>
-          <w:rFonts w:ascii="Times New Roman" w:eastAsia="Times New Roman" w:hAnsi="Times New Roman" w:cs="Times New Roman"/>
-          <w:sz w:val="24"/>
-          <w:szCs w:val="24"/>
-          <w:lang w:val="es-VE"/>
-        </w:rPr>
-      </w:pPr>
-      <w:r>
-        <w:rPr>
-          <w:rFonts w:ascii="Times New Roman" w:eastAsia="Times New Roman" w:hAnsi="Times New Roman" w:cs="Times New Roman"/>
-          <w:sz w:val="24"/>
-          <w:szCs w:val="24"/>
-          <w:lang w:val="es-VE"/>
-        </w:rPr>
-        <w:t>D</w:t>
-      </w:r>
-      <w:r>
-        <w:rPr>
-          <w:rFonts w:ascii="Times New Roman" w:eastAsia="Times New Roman" w:hAnsi="Times New Roman" w:cs="Times New Roman"/>
-          <w:sz w:val="24"/>
-          <w:szCs w:val="24"/>
-          <w:lang w:val="es-VE"/>
-        </w:rPr>
-        <w:t xml:space="preserve">esarrollo de una web transaccional enfocada en la venta de instrumentos musicales recuperado de </w:t>
-      </w:r>
-      <w:hyperlink r:id="rId5" w:history="1">
-        <w:r>
-          <w:rPr>
-            <w:rStyle w:val="Hipervnculo"/>
-            <w:lang w:val="es-VE"/>
-          </w:rPr>
-          <w:t>http://opac.pucv.cl/pucv_txt/txt-7000/UCE7206_01.pdf</w:t>
-        </w:r>
-      </w:hyperlink>
-    </w:p>
-    <w:p>
-      <w:pPr>
         <w:spacing w:line="360" w:lineRule="auto"/>
         <w:rPr>
           <w:rFonts w:ascii="Times New Roman" w:hAnsi="Times New Roman" w:cs="Times New Roman"/>
@@ -1774,6 +1927,89 @@
           <w:lang w:val="es-VE"/>
         </w:rPr>
       </w:pPr>
+      <w:r>
+        <w:rPr>
+          <w:rFonts w:ascii="Times New Roman" w:eastAsia="Times New Roman" w:hAnsi="Times New Roman" w:cs="Times New Roman"/>
+          <w:sz w:val="24"/>
+          <w:szCs w:val="24"/>
+          <w:lang w:val="es-VE"/>
+        </w:rPr>
+        <w:t xml:space="preserve">Sagredo </w:t>
+      </w:r>
+      <w:proofErr w:type="spellStart"/>
+      <w:r>
+        <w:rPr>
+          <w:rFonts w:ascii="Times New Roman" w:eastAsia="Times New Roman" w:hAnsi="Times New Roman" w:cs="Times New Roman"/>
+          <w:sz w:val="24"/>
+          <w:szCs w:val="24"/>
+          <w:lang w:val="es-VE"/>
+        </w:rPr>
+        <w:t>Jelvez</w:t>
+      </w:r>
+      <w:proofErr w:type="spellEnd"/>
+      <w:r>
+        <w:rPr>
+          <w:rFonts w:ascii="Times New Roman" w:eastAsia="Times New Roman" w:hAnsi="Times New Roman" w:cs="Times New Roman"/>
+          <w:sz w:val="24"/>
+          <w:szCs w:val="24"/>
+          <w:lang w:val="es-VE"/>
+        </w:rPr>
+        <w:t>, E. and Sepúlveda Araya, P. (2019). DESARROLLO DE UNA WEB TRANSACCIONAL ENFOCADA EN LA VENTA DE INSTRUMENTOS MUSICALES. [</w:t>
+      </w:r>
+      <w:r>
+        <w:rPr>
+          <w:rFonts w:ascii="Times New Roman" w:eastAsia="Times New Roman" w:hAnsi="Times New Roman" w:cs="Times New Roman"/>
+          <w:sz w:val="24"/>
+          <w:szCs w:val="24"/>
+          <w:lang w:val="es-VE"/>
+        </w:rPr>
+        <w:t>en línea</w:t>
+      </w:r>
+      <w:r>
+        <w:rPr>
+          <w:rFonts w:ascii="Times New Roman" w:eastAsia="Times New Roman" w:hAnsi="Times New Roman" w:cs="Times New Roman"/>
+          <w:sz w:val="24"/>
+          <w:szCs w:val="24"/>
+          <w:lang w:val="es-VE"/>
+        </w:rPr>
+        <w:t xml:space="preserve">] Opac.pucv.cl. </w:t>
+      </w:r>
+      <w:r>
+        <w:rPr>
+          <w:rFonts w:ascii="Times New Roman" w:eastAsia="Times New Roman" w:hAnsi="Times New Roman" w:cs="Times New Roman"/>
+          <w:sz w:val="24"/>
+          <w:szCs w:val="24"/>
+          <w:lang w:val="es-VE"/>
+        </w:rPr>
+        <w:t>Disponible en</w:t>
+      </w:r>
+      <w:r>
+        <w:rPr>
+          <w:rFonts w:ascii="Times New Roman" w:eastAsia="Times New Roman" w:hAnsi="Times New Roman" w:cs="Times New Roman"/>
+          <w:sz w:val="24"/>
+          <w:szCs w:val="24"/>
+          <w:lang w:val="es-VE"/>
+        </w:rPr>
+        <w:t>: http://opac.pucv.cl/pucv_txt/txt-7000/UCE7206_01.pdf [</w:t>
+      </w:r>
+      <w:r>
+        <w:rPr>
+          <w:rFonts w:ascii="Times New Roman" w:eastAsia="Times New Roman" w:hAnsi="Times New Roman" w:cs="Times New Roman"/>
+          <w:sz w:val="24"/>
+          <w:szCs w:val="24"/>
+          <w:lang w:val="es-VE"/>
+        </w:rPr>
+        <w:t>Accedido</w:t>
+      </w:r>
+      <w:r>
+        <w:rPr>
+          <w:rFonts w:ascii="Times New Roman" w:eastAsia="Times New Roman" w:hAnsi="Times New Roman" w:cs="Times New Roman"/>
+          <w:sz w:val="24"/>
+          <w:szCs w:val="24"/>
+          <w:lang w:val="es-VE"/>
+        </w:rPr>
+        <w:t xml:space="preserve"> 4 May 2019].</w:t>
+      </w:r>
     </w:p>
     <w:p>
       <w:pPr>
@@ -1821,6 +2057,7 @@
       </w:pPr>
     </w:p>
     <w:sectPr>
+      <w:footerReference w:type="default" r:id="rId8"/>
       <w:pgSz w:w="12240" w:h="15840"/>
       <w:pgMar w:top="1417" w:right="1701" w:bottom="1417" w:left="1701" w:header="720" w:footer="720" w:gutter="0"/>
       <w:cols w:space="720"/>
@@ -1830,6 +2067,101 @@
 </w:document>
 </file>
 
+<file path=word/endnotes.xml><?xml version="1.0" encoding="utf-8"?>
+<w:endnotes xmlns:wpc="http://schemas.microsoft.com/office/word/2010/wordprocessingCanvas" xmlns:cx="http://schemas.microsoft.com/office/drawing/2014/chartex" xmlns:cx1="http://schemas.microsoft.com/office/drawing/2015/9/8/chartex" xmlns:cx2="http://schemas.microsoft.com/office/drawing/2015/10/21/chartex" xmlns:cx3="http://schemas.microsoft.com/office/drawing/2016/5/9/chartex" xmlns:cx4="http://schemas.microsoft.com/office/drawing/2016/5/10/chartex" xmlns:cx5="http://schemas.microsoft.com/office/drawing/2016/5/11/chartex" xmlns:cx6="http://schemas.microsoft.com/office/drawing/2016/5/12/chartex" xmlns:cx7="http://schemas.microsoft.com/office/drawing/2016/5/13/chartex" xmlns:cx8="http://schemas.microsoft.com/office/drawing/2016/5/14/chartex" xmlns:mc="http://schemas.openxmlformats.org/markup-compatibility/2006" xmlns:aink="http://schemas.microsoft.com/office/drawing/2016/ink" xmlns:am3d="http://schemas.microsoft.com/office/drawing/2017/model3d" xmlns:o="urn:schemas-microsoft-com:office:office" xmlns:r="http://schemas.openxmlformats.org/officeDocument/2006/relationships" xmlns:m="http://schemas.openxmlformats.org/officeDocument/2006/math" xmlns:v="urn:schemas-microsoft-com:vml" xmlns:wp14="http://schemas.microsoft.com/office/word/2010/wordprocessingDrawing" xmlns:wp="http://schemas.openxmlformats.org/drawingml/2006/wordprocessingDrawing" xmlns:w10="urn:schemas-microsoft-com:office:word" xmlns:w="http://schemas.openxmlformats.org/wordprocessingml/2006/main" xmlns:w14="http://schemas.microsoft.com/office/word/2010/wordml" xmlns:w15="http://schemas.microsoft.com/office/word/2012/wordml" xmlns:w16cid="http://schemas.microsoft.com/office/word/2016/wordml/cid" xmlns:w16se="http://schemas.microsoft.com/office/word/2015/wordml/symex" xmlns:wpg="http://schemas.microsoft.com/office/word/2010/wordprocessingGroup" xmlns:wpi="http://schemas.microsoft.com/office/word/2010/wordprocessingInk" xmlns:wne="http://schemas.microsoft.com/office/word/2006/wordml" xmlns:wps="http://schemas.microsoft.com/office/word/2010/wordprocessingShape" mc:Ignorable="w14 w15 w16se w16cid wp14">
+  <w:endnote w:type="separator" w:id="-1">
+    <w:p>
+      <w:pPr>
+        <w:spacing w:after="0" w:line="240" w:lineRule="auto"/>
+      </w:pPr>
+      <w:r>
+        <w:separator/>
+      </w:r>
+    </w:p>
+  </w:endnote>
+  <w:endnote w:type="continuationSeparator" w:id="0">
+    <w:p>
+      <w:pPr>
+        <w:spacing w:after="0" w:line="240" w:lineRule="auto"/>
+      </w:pPr>
+      <w:r>
+        <w:continuationSeparator/>
+      </w:r>
+    </w:p>
+  </w:endnote>
+</w:endnotes>
+</file>
+
+<file path=word/footer1.xml><?xml version="1.0" encoding="utf-8"?>
+<w:ftr xmlns:wpc="http://schemas.microsoft.com/office/word/2010/wordprocessingCanvas" xmlns:cx="http://schemas.microsoft.com/office/drawing/2014/chartex" xmlns:cx1="http://schemas.microsoft.com/office/drawing/2015/9/8/chartex" xmlns:cx2="http://schemas.microsoft.com/office/drawing/2015/10/21/chartex" xmlns:cx3="http://schemas.microsoft.com/office/drawing/2016/5/9/chartex" xmlns:cx4="http://schemas.microsoft.com/office/drawing/2016/5/10/chartex" xmlns:cx5="http://schemas.microsoft.com/office/drawing/2016/5/11/chartex" xmlns:cx6="http://schemas.microsoft.com/office/drawing/2016/5/12/chartex" xmlns:cx7="http://schemas.microsoft.com/office/drawing/2016/5/13/chartex" xmlns:cx8="http://schemas.microsoft.com/office/drawing/2016/5/14/chartex" xmlns:mc="http://schemas.openxmlformats.org/markup-compatibility/2006" xmlns:aink="http://schemas.microsoft.com/office/drawing/2016/ink" xmlns:am3d="http://schemas.microsoft.com/office/drawing/2017/model3d" xmlns:o="urn:schemas-microsoft-com:office:office" xmlns:r="http://schemas.openxmlformats.org/officeDocument/2006/relationships" xmlns:m="http://schemas.openxmlformats.org/officeDocument/2006/math" xmlns:v="urn:schemas-microsoft-com:vml" xmlns:wp14="http://schemas.microsoft.com/office/word/2010/wordprocessingDrawing" xmlns:wp="http://schemas.openxmlformats.org/drawingml/2006/wordprocessingDrawing" xmlns:w10="urn:schemas-microsoft-com:office:word" xmlns:w="http://schemas.openxmlformats.org/wordprocessingml/2006/main" xmlns:w14="http://schemas.microsoft.com/office/word/2010/wordml" xmlns:w15="http://schemas.microsoft.com/office/word/2012/wordml" xmlns:w16cid="http://schemas.microsoft.com/office/word/2016/wordml/cid" xmlns:w16se="http://schemas.microsoft.com/office/word/2015/wordml/symex" xmlns:wpg="http://schemas.microsoft.com/office/word/2010/wordprocessingGroup" xmlns:wpi="http://schemas.microsoft.com/office/word/2010/wordprocessingInk" xmlns:wne="http://schemas.microsoft.com/office/word/2006/wordml" xmlns:wps="http://schemas.microsoft.com/office/word/2010/wordprocessingShape" mc:Ignorable="w14 w15 w16se w16cid wp14">
+  <w:sdt>
+    <w:sdtPr>
+      <w:id w:val="584572229"/>
+      <w:docPartObj>
+        <w:docPartGallery w:val="Page Numbers (Bottom of Page)"/>
+        <w:docPartUnique/>
+      </w:docPartObj>
+    </w:sdtPr>
+    <w:sdtContent>
+      <w:p>
+        <w:pPr>
+          <w:pStyle w:val="Piedepgina"/>
+          <w:jc w:val="center"/>
+        </w:pPr>
+        <w:r>
+          <w:fldChar w:fldCharType="begin"/>
+        </w:r>
+        <w:r>
+          <w:instrText>PAGE   \* MERGEFORMAT</w:instrText>
+        </w:r>
+        <w:r>
+          <w:fldChar w:fldCharType="separate"/>
+        </w:r>
+        <w:r>
+          <w:rPr>
+            <w:lang w:val="es-ES"/>
+          </w:rPr>
+          <w:t>2</w:t>
+        </w:r>
+        <w:r>
+          <w:fldChar w:fldCharType="end"/>
+        </w:r>
+      </w:p>
+    </w:sdtContent>
+  </w:sdt>
+  <w:p>
+    <w:pPr>
+      <w:pStyle w:val="Piedepgina"/>
+    </w:pPr>
+  </w:p>
+</w:ftr>
+</file>
+
+<file path=word/footnotes.xml><?xml version="1.0" encoding="utf-8"?>
+<w:footnotes xmlns:wpc="http://schemas.microsoft.com/office/word/2010/wordprocessingCanvas" xmlns:cx="http://schemas.microsoft.com/office/drawing/2014/chartex" xmlns:cx1="http://schemas.microsoft.com/office/drawing/2015/9/8/chartex" xmlns:cx2="http://schemas.microsoft.com/office/drawing/2015/10/21/chartex" xmlns:cx3="http://schemas.microsoft.com/office/drawing/2016/5/9/chartex" xmlns:cx4="http://schemas.microsoft.com/office/drawing/2016/5/10/chartex" xmlns:cx5="http://schemas.microsoft.com/office/drawing/2016/5/11/chartex" xmlns:cx6="http://schemas.microsoft.com/office/drawing/2016/5/12/chartex" xmlns:cx7="http://schemas.microsoft.com/office/drawing/2016/5/13/chartex" xmlns:cx8="http://schemas.microsoft.com/office/drawing/2016/5/14/chartex" xmlns:mc="http://schemas.openxmlformats.org/markup-compatibility/2006" xmlns:aink="http://schemas.microsoft.com/office/drawing/2016/ink" xmlns:am3d="http://schemas.microsoft.com/office/drawing/2017/model3d" xmlns:o="urn:schemas-microsoft-com:office:office" xmlns:r="http://schemas.openxmlformats.org/officeDocument/2006/relationships" xmlns:m="http://schemas.openxmlformats.org/officeDocument/2006/math" xmlns:v="urn:schemas-microsoft-com:vml" xmlns:wp14="http://schemas.microsoft.com/office/word/2010/wordprocessingDrawing" xmlns:wp="http://schemas.openxmlformats.org/drawingml/2006/wordprocessingDrawing" xmlns:w10="urn:schemas-microsoft-com:office:word" xmlns:w="http://schemas.openxmlformats.org/wordprocessingml/2006/main" xmlns:w14="http://schemas.microsoft.com/office/word/2010/wordml" xmlns:w15="http://schemas.microsoft.com/office/word/2012/wordml" xmlns:w16cid="http://schemas.microsoft.com/office/word/2016/wordml/cid" xmlns:w16se="http://schemas.microsoft.com/office/word/2015/wordml/symex" xmlns:wpg="http://schemas.microsoft.com/office/word/2010/wordprocessingGroup" xmlns:wpi="http://schemas.microsoft.com/office/word/2010/wordprocessingInk" xmlns:wne="http://schemas.microsoft.com/office/word/2006/wordml" xmlns:wps="http://schemas.microsoft.com/office/word/2010/wordprocessingShape" mc:Ignorable="w14 w15 w16se w16cid wp14">
+  <w:footnote w:type="separator" w:id="-1">
+    <w:p>
+      <w:pPr>
+        <w:spacing w:after="0" w:line="240" w:lineRule="auto"/>
+      </w:pPr>
+      <w:r>
+        <w:separator/>
+      </w:r>
+    </w:p>
+  </w:footnote>
+  <w:footnote w:type="continuationSeparator" w:id="0">
+    <w:p>
+      <w:pPr>
+        <w:spacing w:after="0" w:line="240" w:lineRule="auto"/>
+      </w:pPr>
+      <w:r>
+        <w:continuationSeparator/>
+      </w:r>
+    </w:p>
+  </w:footnote>
+</w:footnotes>
+</file>
+
 <file path=word/numbering.xml><?xml version="1.0" encoding="utf-8"?>
 <w:numbering xmlns:wpc="http://schemas.microsoft.com/office/word/2010/wordprocessingCanvas" xmlns:cx="http://schemas.microsoft.com/office/drawing/2014/chartex" xmlns:cx1="http://schemas.microsoft.com/office/drawing/2015/9/8/chartex" xmlns:cx2="http://schemas.microsoft.com/office/drawing/2015/10/21/chartex" xmlns:cx3="http://schemas.microsoft.com/office/drawing/2016/5/9/chartex" xmlns:cx4="http://schemas.microsoft.com/office/drawing/2016/5/10/chartex" xmlns:cx5="http://schemas.microsoft.com/office/drawing/2016/5/11/chartex" xmlns:cx6="http://schemas.microsoft.com/office/drawing/2016/5/12/chartex" xmlns:cx7="http://schemas.microsoft.com/office/drawing/2016/5/13/chartex" xmlns:cx8="http://schemas.microsoft.com/office/drawing/2016/5/14/chartex" xmlns:mc="http://schemas.openxmlformats.org/markup-compatibility/2006" xmlns:aink="http://schemas.microsoft.com/office/drawing/2016/ink" xmlns:am3d="http://schemas.microsoft.com/office/drawing/2017/model3d" xmlns:o="urn:schemas-microsoft-com:office:office" xmlns:r="http://schemas.openxmlformats.org/officeDocument/2006/relationships" xmlns:m="http://schemas.openxmlformats.org/officeDocument/2006/math" xmlns:v="urn:schemas-microsoft-com:vml" xmlns:wp14="http://schemas.microsoft.com/office/word/2010/wordprocessingDrawing" xmlns:wp="http://schemas.openxmlformats.org/drawingml/2006/wordprocessingDrawing" xmlns:w10="urn:schemas-microsoft-com:office:word" xmlns:w="http://schemas.openxmlformats.org/wordprocessingml/2006/main" xmlns:w14="http://schemas.microsoft.com/office/word/2010/wordml" xmlns:w15="http://schemas.microsoft.com/office/word/2012/wordml" xmlns:w16cid="http://schemas.microsoft.com/office/word/2016/wordml/cid" xmlns:w16se="http://schemas.microsoft.com/office/word/2015/wordml/symex" xmlns:wpg="http://schemas.microsoft.com/office/word/2010/wordprocessingGroup" xmlns:wpi="http://schemas.microsoft.com/office/word/2010/wordprocessingInk" xmlns:wne="http://schemas.microsoft.com/office/word/2006/wordml" xmlns:wps="http://schemas.microsoft.com/office/word/2010/wordprocessingShape" mc:Ignorable="w14 w15 w16se w16cid wp14">
   <w:abstractNum w:abstractNumId="0" w15:restartNumberingAfterBreak="0">
@@ -2059,6 +2391,119 @@
     </w:lvl>
   </w:abstractNum>
   <w:abstractNum w:abstractNumId="2" w15:restartNumberingAfterBreak="0">
+    <w:nsid w:val="35233E1E"/>
+    <w:multiLevelType w:val="hybridMultilevel"/>
+    <w:tmpl w:val="7354E5F2"/>
+    <w:lvl w:ilvl="0" w:tplc="04090001">
+      <w:start w:val="1"/>
+      <w:numFmt w:val="bullet"/>
+      <w:lvlText w:val=""/>
+      <w:lvlJc w:val="left"/>
+      <w:pPr>
+        <w:ind w:left="720" w:hanging="360"/>
+      </w:pPr>
+      <w:rPr>
+        <w:rFonts w:ascii="Symbol" w:hAnsi="Symbol" w:hint="default"/>
+      </w:rPr>
+    </w:lvl>
+    <w:lvl w:ilvl="1" w:tplc="04090003" w:tentative="1">
+      <w:start w:val="1"/>
+      <w:numFmt w:val="bullet"/>
+      <w:lvlText w:val="o"/>
+      <w:lvlJc w:val="left"/>
+      <w:pPr>
+        <w:ind w:left="1440" w:hanging="360"/>
+      </w:pPr>
+      <w:rPr>
+        <w:rFonts w:ascii="Courier New" w:hAnsi="Courier New" w:cs="Courier New" w:hint="default"/>
+      </w:rPr>
+    </w:lvl>
+    <w:lvl w:ilvl="2" w:tplc="04090005" w:tentative="1">
+      <w:start w:val="1"/>
+      <w:numFmt w:val="bullet"/>
+      <w:lvlText w:val=""/>
+      <w:lvlJc w:val="left"/>
+      <w:pPr>
+        <w:ind w:left="2160" w:hanging="360"/>
+      </w:pPr>
+      <w:rPr>
+        <w:rFonts w:ascii="Wingdings" w:hAnsi="Wingdings" w:hint="default"/>
+      </w:rPr>
+    </w:lvl>
+    <w:lvl w:ilvl="3" w:tplc="04090001" w:tentative="1">
+      <w:start w:val="1"/>
+      <w:numFmt w:val="bullet"/>
+      <w:lvlText w:val=""/>
+      <w:lvlJc w:val="left"/>
+      <w:pPr>
+        <w:ind w:left="2880" w:hanging="360"/>
+      </w:pPr>
+      <w:rPr>
+        <w:rFonts w:ascii="Symbol" w:hAnsi="Symbol" w:hint="default"/>
+      </w:rPr>
+    </w:lvl>
+    <w:lvl w:ilvl="4" w:tplc="04090003" w:tentative="1">
+      <w:start w:val="1"/>
+      <w:numFmt w:val="bullet"/>
+      <w:lvlText w:val="o"/>
+      <w:lvlJc w:val="left"/>
+      <w:pPr>
+        <w:ind w:left="3600" w:hanging="360"/>
+      </w:pPr>
+      <w:rPr>
+        <w:rFonts w:ascii="Courier New" w:hAnsi="Courier New" w:cs="Courier New" w:hint="default"/>
+      </w:rPr>
+    </w:lvl>
+    <w:lvl w:ilvl="5" w:tplc="04090005" w:tentative="1">
+      <w:start w:val="1"/>
+      <w:numFmt w:val="bullet"/>
+      <w:lvlText w:val=""/>
+      <w:lvlJc w:val="left"/>
+      <w:pPr>
+        <w:ind w:left="4320" w:hanging="360"/>
+      </w:pPr>
+      <w:rPr>
+        <w:rFonts w:ascii="Wingdings" w:hAnsi="Wingdings" w:hint="default"/>
+      </w:rPr>
+    </w:lvl>
+    <w:lvl w:ilvl="6" w:tplc="04090001" w:tentative="1">
+      <w:start w:val="1"/>
+      <w:numFmt w:val="bullet"/>
+      <w:lvlText w:val=""/>
+      <w:lvlJc w:val="left"/>
+      <w:pPr>
+        <w:ind w:left="5040" w:hanging="360"/>
+      </w:pPr>
+      <w:rPr>
+        <w:rFonts w:ascii="Symbol" w:hAnsi="Symbol" w:hint="default"/>
+      </w:rPr>
+    </w:lvl>
+    <w:lvl w:ilvl="7" w:tplc="04090003" w:tentative="1">
+      <w:start w:val="1"/>
+      <w:numFmt w:val="bullet"/>
+      <w:lvlText w:val="o"/>
+      <w:lvlJc w:val="left"/>
+      <w:pPr>
+        <w:ind w:left="5760" w:hanging="360"/>
+      </w:pPr>
+      <w:rPr>
+        <w:rFonts w:ascii="Courier New" w:hAnsi="Courier New" w:cs="Courier New" w:hint="default"/>
+      </w:rPr>
+    </w:lvl>
+    <w:lvl w:ilvl="8" w:tplc="04090005" w:tentative="1">
+      <w:start w:val="1"/>
+      <w:numFmt w:val="bullet"/>
+      <w:lvlText w:val=""/>
+      <w:lvlJc w:val="left"/>
+      <w:pPr>
+        <w:ind w:left="6480" w:hanging="360"/>
+      </w:pPr>
+      <w:rPr>
+        <w:rFonts w:ascii="Wingdings" w:hAnsi="Wingdings" w:hint="default"/>
+      </w:rPr>
+    </w:lvl>
+  </w:abstractNum>
+  <w:abstractNum w:abstractNumId="3" w15:restartNumberingAfterBreak="0">
     <w:nsid w:val="3A3B3756"/>
     <w:multiLevelType w:val="multilevel"/>
     <w:tmpl w:val="BA9098D2"/>
@@ -2176,7 +2621,7 @@
       </w:rPr>
     </w:lvl>
   </w:abstractNum>
-  <w:abstractNum w:abstractNumId="3" w15:restartNumberingAfterBreak="0">
+  <w:abstractNum w:abstractNumId="4" w15:restartNumberingAfterBreak="0">
     <w:nsid w:val="4C342760"/>
     <w:multiLevelType w:val="hybridMultilevel"/>
     <w:tmpl w:val="B60EE1D4"/>
@@ -2289,7 +2734,7 @@
       </w:rPr>
     </w:lvl>
   </w:abstractNum>
-  <w:abstractNum w:abstractNumId="4" w15:restartNumberingAfterBreak="0">
+  <w:abstractNum w:abstractNumId="5" w15:restartNumberingAfterBreak="0">
     <w:nsid w:val="6E2263E8"/>
     <w:multiLevelType w:val="multilevel"/>
     <w:tmpl w:val="BA9098D2"/>
@@ -2411,16 +2856,19 @@
     <w:abstractNumId w:val="1"/>
   </w:num>
   <w:num w:numId="2">
-    <w:abstractNumId w:val="4"/>
+    <w:abstractNumId w:val="5"/>
   </w:num>
   <w:num w:numId="3">
-    <w:abstractNumId w:val="2"/>
+    <w:abstractNumId w:val="3"/>
   </w:num>
   <w:num w:numId="4">
     <w:abstractNumId w:val="0"/>
   </w:num>
   <w:num w:numId="5">
-    <w:abstractNumId w:val="3"/>
+    <w:abstractNumId w:val="4"/>
+  </w:num>
+  <w:num w:numId="6">
+    <w:abstractNumId w:val="2"/>
   </w:num>
 </w:numbering>
 </file>
@@ -2866,12 +3314,67 @@
     <w:name w:val="Hyperlink"/>
     <w:basedOn w:val="Fuentedeprrafopredeter"/>
     <w:uiPriority w:val="99"/>
-    <w:semiHidden/>
     <w:unhideWhenUsed/>
     <w:rsid w:val="00FA7385"/>
     <w:rPr>
       <w:color w:val="0563C1" w:themeColor="hyperlink"/>
       <w:u w:val="single"/>
+    </w:rPr>
+  </w:style>
+  <w:style w:type="paragraph" w:styleId="Encabezado">
+    <w:name w:val="header"/>
+    <w:basedOn w:val="Normal"/>
+    <w:link w:val="EncabezadoCar"/>
+    <w:uiPriority w:val="99"/>
+    <w:unhideWhenUsed/>
+    <w:rsid w:val="001752E7"/>
+    <w:pPr>
+      <w:tabs>
+        <w:tab w:val="center" w:pos="4419"/>
+        <w:tab w:val="right" w:pos="8838"/>
+      </w:tabs>
+      <w:spacing w:after="0" w:line="240" w:lineRule="auto"/>
+    </w:pPr>
+  </w:style>
+  <w:style w:type="character" w:customStyle="1" w:styleId="EncabezadoCar">
+    <w:name w:val="Encabezado Car"/>
+    <w:basedOn w:val="Fuentedeprrafopredeter"/>
+    <w:link w:val="Encabezado"/>
+    <w:uiPriority w:val="99"/>
+    <w:rsid w:val="001752E7"/>
+  </w:style>
+  <w:style w:type="paragraph" w:styleId="Piedepgina">
+    <w:name w:val="footer"/>
+    <w:basedOn w:val="Normal"/>
+    <w:link w:val="PiedepginaCar"/>
+    <w:uiPriority w:val="99"/>
+    <w:unhideWhenUsed/>
+    <w:rsid w:val="001752E7"/>
+    <w:pPr>
+      <w:tabs>
+        <w:tab w:val="center" w:pos="4419"/>
+        <w:tab w:val="right" w:pos="8838"/>
+      </w:tabs>
+      <w:spacing w:after="0" w:line="240" w:lineRule="auto"/>
+    </w:pPr>
+  </w:style>
+  <w:style w:type="character" w:customStyle="1" w:styleId="PiedepginaCar">
+    <w:name w:val="Pie de página Car"/>
+    <w:basedOn w:val="Fuentedeprrafopredeter"/>
+    <w:link w:val="Piedepgina"/>
+    <w:uiPriority w:val="99"/>
+    <w:rsid w:val="001752E7"/>
+  </w:style>
+  <w:style w:type="character" w:styleId="Mencinsinresolver">
+    <w:name w:val="Unresolved Mention"/>
+    <w:basedOn w:val="Fuentedeprrafopredeter"/>
+    <w:uiPriority w:val="99"/>
+    <w:semiHidden/>
+    <w:unhideWhenUsed/>
+    <w:rsid w:val="003A5CEA"/>
+    <w:rPr>
+      <w:color w:val="605E5C"/>
+      <w:shd w:val="clear" w:color="auto" w:fill="E1DFDD"/>
     </w:rPr>
   </w:style>
 </w:styles>
@@ -3170,4 +3673,16 @@
     </a:ext>
   </a:extLst>
 </a:theme>
+</file>
+
+<file path=customXml/item1.xml><?xml version="1.0" encoding="utf-8"?>
+<b:Sources xmlns:b="http://schemas.openxmlformats.org/officeDocument/2006/bibliography" xmlns="http://schemas.openxmlformats.org/officeDocument/2006/bibliography" SelectedStyle="\APASixthEditionOfficeOnline.xsl" StyleName="APA" Version="6"/>
+</file>
+
+<file path=customXml/itemProps1.xml><?xml version="1.0" encoding="utf-8"?>
+<ds:datastoreItem xmlns:ds="http://schemas.openxmlformats.org/officeDocument/2006/customXml" ds:itemID="{A60CCCF0-D7E1-4ACF-9369-A2819DC3D659}">
+  <ds:schemaRefs>
+    <ds:schemaRef ds:uri="http://schemas.openxmlformats.org/officeDocument/2006/bibliography"/>
+  </ds:schemaRefs>
+</ds:datastoreItem>
 </file>
</xml_diff>